<commit_message>
[CERTIFICATE] Generate Certificate QR Code
</commit_message>
<xml_diff>
--- a/platform/microservices/trust-certification-system-certificate-events-processor/resources/certificate-utils/tcs_academic_certificate_template.docx
+++ b/platform/microservices/trust-certification-system-certificate-events-processor/resources/certificate-utils/tcs_academic_certificate_template.docx
@@ -218,173 +218,22 @@
         <w:spacing w:before="233"/>
         <w:ind w:left="567" w:right="31"/>
         <w:jc w:val="center"/>
-      </w:pPr>
-      <w:r>
         <w:rPr>
           <w:spacing w:val="-1"/>
-          <w:w w:val="108"/>
-        </w:rPr>
-        <w:t>Q</w:t>
-      </w:r>
+        </w:rPr>
+      </w:pPr>
       <w:r>
         <w:rPr>
           <w:spacing w:val="-1"/>
-          <w:w w:val="107"/>
-        </w:rPr>
-        <w:t>u</w:t>
-      </w:r>
-      <w:r>
-        <w:rPr>
+        </w:rPr>
+        <w:t xml:space="preserve">Qualification Obtained: </w:t>
+      </w:r>
+      <w:r>
+        <w:rPr>
+          <w:b/>
           <w:spacing w:val="-1"/>
-          <w:w w:val="99"/>
-        </w:rPr>
-        <w:t>ali</w:t>
-      </w:r>
-      <w:r>
-        <w:rPr>
-          <w:spacing w:val="-1"/>
-          <w:w w:val="98"/>
-        </w:rPr>
-        <w:t>ﬁ</w:t>
-      </w:r>
-      <w:r>
-        <w:rPr>
-          <w:spacing w:val="-1"/>
-          <w:w w:val="109"/>
-        </w:rPr>
-        <w:t>c</w:t>
-      </w:r>
-      <w:r>
-        <w:rPr>
-          <w:spacing w:val="-1"/>
-          <w:w w:val="99"/>
-        </w:rPr>
-        <w:t>a</w:t>
-      </w:r>
-      <w:r>
-        <w:rPr>
-          <w:spacing w:val="-1"/>
-          <w:w w:val="104"/>
-        </w:rPr>
-        <w:t>t</w:t>
-      </w:r>
-      <w:r>
-        <w:rPr>
-          <w:spacing w:val="-1"/>
-          <w:w w:val="99"/>
-        </w:rPr>
-        <w:t>i</w:t>
-      </w:r>
-      <w:r>
-        <w:rPr>
-          <w:spacing w:val="-1"/>
-          <w:w w:val="104"/>
-        </w:rPr>
-        <w:t>o</w:t>
-      </w:r>
-      <w:r>
-        <w:rPr>
-          <w:w w:val="108"/>
-        </w:rPr>
-        <w:t>n</w:t>
-      </w:r>
-      <w:r>
-        <w:rPr>
-          <w:spacing w:val="-26"/>
-        </w:rPr>
-        <w:t xml:space="preserve"> </w:t>
-      </w:r>
-      <w:r>
-        <w:rPr>
-          <w:spacing w:val="-1"/>
-          <w:w w:val="104"/>
-        </w:rPr>
-        <w:t>o</w:t>
-      </w:r>
-      <w:r>
-        <w:rPr>
-          <w:spacing w:val="-1"/>
-          <w:w w:val="110"/>
-        </w:rPr>
-        <w:t>b</w:t>
-      </w:r>
-      <w:r>
-        <w:rPr>
-          <w:spacing w:val="-1"/>
-          <w:w w:val="104"/>
-        </w:rPr>
-        <w:t>t</w:t>
-      </w:r>
-      <w:r>
-        <w:rPr>
-          <w:spacing w:val="-1"/>
-          <w:w w:val="99"/>
-        </w:rPr>
-        <w:t>ai</w:t>
-      </w:r>
-      <w:r>
-        <w:rPr>
-          <w:spacing w:val="-1"/>
-          <w:w w:val="108"/>
-        </w:rPr>
-        <w:t>n</w:t>
-      </w:r>
-      <w:r>
-        <w:rPr>
-          <w:spacing w:val="-1"/>
-          <w:w w:val="102"/>
-        </w:rPr>
-        <w:t>e</w:t>
-      </w:r>
-      <w:r>
-        <w:rPr>
-          <w:spacing w:val="-1"/>
-          <w:w w:val="110"/>
-        </w:rPr>
-        <w:t>d</w:t>
-      </w:r>
-      <w:r>
-        <w:rPr>
-          <w:w w:val="47"/>
-        </w:rPr>
-        <w:t>:</w:t>
-      </w:r>
-      <w:r>
-        <w:rPr>
-          <w:spacing w:val="-26"/>
-        </w:rPr>
-        <w:t xml:space="preserve"> </w:t>
-      </w:r>
-      <w:r>
-        <w:rPr>
-          <w:b/>
-          <w:spacing w:val="-1"/>
-          <w:w w:val="71"/>
-        </w:rPr>
-        <w:t>[[</w:t>
-      </w:r>
-      <w:r>
-        <w:rPr>
-          <w:b/>
-          <w:spacing w:val="-4"/>
-          <w:w w:val="91"/>
-        </w:rPr>
-        <w:t>STUDENT_QUALIFICATION</w:t>
-      </w:r>
-      <w:r>
-        <w:rPr>
-          <w:b/>
-          <w:spacing w:val="-1"/>
-          <w:w w:val="71"/>
-        </w:rPr>
-        <w:t>]</w:t>
-      </w:r>
-      <w:r>
-        <w:rPr>
-          <w:b/>
-          <w:w w:val="71"/>
-        </w:rPr>
-        <w:t>]</w:t>
+        </w:rPr>
+        <w:t>[[STUDENT_QUALIFICATION]]</w:t>
       </w:r>
     </w:p>
     <w:p>
@@ -434,39 +283,23 @@
         </w:rPr>
         <w:t>E</w:t>
       </w:r>
+      <w:r>
+        <w:rPr>
+          <w:b/>
+          <w:w w:val="95"/>
+        </w:rPr>
+        <w:t>]]</w:t>
+      </w:r>
+    </w:p>
+    <w:p>
+      <w:pPr>
+        <w:pStyle w:val="Textoindependiente"/>
+        <w:rPr>
+          <w:sz w:val="20"/>
+        </w:rPr>
+      </w:pPr>
       <w:bookmarkStart w:id="0" w:name="_GoBack"/>
       <w:bookmarkEnd w:id="0"/>
-      <w:r>
-        <w:rPr>
-          <w:b/>
-          <w:w w:val="95"/>
-        </w:rPr>
-        <w:t>]]</w:t>
-      </w:r>
-    </w:p>
-    <w:p>
-      <w:pPr>
-        <w:pStyle w:val="Textoindependiente"/>
-        <w:rPr>
-          <w:sz w:val="20"/>
-        </w:rPr>
-      </w:pPr>
-    </w:p>
-    <w:p>
-      <w:pPr>
-        <w:pStyle w:val="Textoindependiente"/>
-        <w:rPr>
-          <w:sz w:val="20"/>
-        </w:rPr>
-      </w:pPr>
-    </w:p>
-    <w:p>
-      <w:pPr>
-        <w:pStyle w:val="Textoindependiente"/>
-        <w:rPr>
-          <w:sz w:val="20"/>
-        </w:rPr>
-      </w:pPr>
     </w:p>
     <w:p>
       <w:pPr>
@@ -491,6 +324,7 @@
           <w:tab w:val="left" w:pos="4975"/>
         </w:tabs>
         <w:spacing w:before="9"/>
+        <w:jc w:val="center"/>
         <w:rPr>
           <w:sz w:val="21"/>
         </w:rPr>
@@ -499,19 +333,19 @@
         <w:rPr>
           <w:sz w:val="21"/>
         </w:rPr>
-        <w:t xml:space="preserve">   -----------------------------</w:t>
+        <w:t>----------------------------------------</w:t>
       </w:r>
       <w:r>
         <w:rPr>
           <w:sz w:val="21"/>
         </w:rPr>
-        <w:t>-----------------------------------------------------------------</w:t>
+        <w:t>---------------------</w:t>
       </w:r>
       <w:r>
         <w:rPr>
           <w:sz w:val="21"/>
         </w:rPr>
-        <w:t>---------------------</w:t>
+        <w:t>-----</w:t>
       </w:r>
     </w:p>
     <w:p>

</xml_diff>